<commit_message>
Update valve board and proposed a pinout for Apollo v4
</commit_message>
<xml_diff>
--- a/prototypes/Apollo v4 (in progress)/docs/Apollo_V4_Pins.docx
+++ b/prototypes/Apollo v4 (in progress)/docs/Apollo_V4_Pins.docx
@@ -3,45 +3,21 @@
 <w:document xmlns:wpc="http://schemas.microsoft.com/office/word/2010/wordprocessingCanvas" xmlns:cx="http://schemas.microsoft.com/office/drawing/2014/chartex" xmlns:cx1="http://schemas.microsoft.com/office/drawing/2015/9/8/chartex" xmlns:cx2="http://schemas.microsoft.com/office/drawing/2015/10/21/chartex" xmlns:cx3="http://schemas.microsoft.com/office/drawing/2016/5/9/chartex" xmlns:cx4="http://schemas.microsoft.com/office/drawing/2016/5/10/chartex" xmlns:cx5="http://schemas.microsoft.com/office/drawing/2016/5/11/chartex" xmlns:cx6="http://schemas.microsoft.com/office/drawing/2016/5/12/chartex" xmlns:cx7="http://schemas.microsoft.com/office/drawing/2016/5/13/chartex" xmlns:cx8="http://schemas.microsoft.com/office/drawing/2016/5/14/chartex" xmlns:mc="http://schemas.openxmlformats.org/markup-compatibility/2006" xmlns:aink="http://schemas.microsoft.com/office/drawing/2016/ink" xmlns:am3d="http://schemas.microsoft.com/office/drawing/2017/model3d" xmlns:o="urn:schemas-microsoft-com:office:office" xmlns:r="http://schemas.openxmlformats.org/officeDocument/2006/relationships" xmlns:m="http://schemas.openxmlformats.org/officeDocument/2006/math" xmlns:v="urn:schemas-microsoft-com:vml" xmlns:wp14="http://schemas.microsoft.com/office/word/2010/wordprocessingDrawing" xmlns:wp="http://schemas.openxmlformats.org/drawingml/2006/wordprocessingDrawing" xmlns:w10="urn:schemas-microsoft-com:office:word" xmlns:w="http://schemas.openxmlformats.org/wordprocessingml/2006/main" xmlns:w14="http://schemas.microsoft.com/office/word/2010/wordml" xmlns:w15="http://schemas.microsoft.com/office/word/2012/wordml" xmlns:w16cex="http://schemas.microsoft.com/office/word/2018/wordml/cex" xmlns:w16cid="http://schemas.microsoft.com/office/word/2016/wordml/cid" xmlns:w16="http://schemas.microsoft.com/office/word/2018/wordml" xmlns:w16se="http://schemas.microsoft.com/office/word/2015/wordml/symex" xmlns:wpg="http://schemas.microsoft.com/office/word/2010/wordprocessingGroup" xmlns:wpi="http://schemas.microsoft.com/office/word/2010/wordprocessingInk" xmlns:wne="http://schemas.microsoft.com/office/word/2006/wordml" xmlns:wps="http://schemas.microsoft.com/office/word/2010/wordprocessingShape" mc:Ignorable="w14 w15 w16se w16cid w16 w16cex wp14">
   <w:body>
     <w:p>
-      <w:r>
-        <w:fldChar w:fldCharType="begin"/>
-      </w:r>
-      <w:r>
-        <w:rPr>
-          <w:rStyle w:val="Heading2Char"/>
-        </w:rPr>
-        <w:instrText xml:space="preserve"> HYPERLINK "https://www.espressif.com/sites/default/files/documentation/esp32_technical_reference_manual_en.pdf" </w:instrText>
-      </w:r>
-      <w:r>
-        <w:rPr>
-          <w:rStyle w:val="Heading2Char"/>
-        </w:rPr>
-      </w:r>
-      <w:r>
-        <w:fldChar w:fldCharType="separate"/>
-      </w:r>
-      <w:r>
-        <w:rPr>
-          <w:rStyle w:val="Hyperlink"/>
-          <w:rFonts w:asciiTheme="majorHAnsi" w:eastAsiaTheme="majorEastAsia" w:hAnsiTheme="majorHAnsi" w:cstheme="majorBidi"/>
-          <w:sz w:val="26"/>
-          <w:szCs w:val="26"/>
-        </w:rPr>
-        <w:t>ESP32</w:t>
-      </w:r>
-      <w:r>
-        <w:rPr>
-          <w:rStyle w:val="Hyperlink"/>
-          <w:rFonts w:asciiTheme="majorHAnsi" w:eastAsiaTheme="majorEastAsia" w:hAnsiTheme="majorHAnsi" w:cstheme="majorBidi"/>
-          <w:sz w:val="26"/>
-          <w:szCs w:val="26"/>
-        </w:rPr>
-        <w:fldChar w:fldCharType="end"/>
-      </w:r>
+      <w:hyperlink r:id="rId8" w:history="1">
+        <w:r>
+          <w:rPr>
+            <w:rStyle w:val="Hyperlink"/>
+            <w:rFonts w:asciiTheme="majorHAnsi" w:eastAsiaTheme="majorEastAsia" w:hAnsiTheme="majorHAnsi" w:cstheme="majorBidi"/>
+            <w:sz w:val="26"/>
+            <w:szCs w:val="26"/>
+          </w:rPr>
+          <w:t>ESP32</w:t>
+        </w:r>
+      </w:hyperlink>
       <w:r>
         <w:br/>
       </w:r>
-      <w:hyperlink r:id="rId8" w:history="1">
+      <w:hyperlink r:id="rId9" w:history="1">
         <w:r>
           <w:rPr>
             <w:rStyle w:val="Hyperlink"/>
@@ -63,7 +39,7 @@
       </w:hyperlink>
     </w:p>
     <w:p>
-      <w:hyperlink r:id="rId9" w:history="1">
+      <w:hyperlink r:id="rId10" w:history="1">
         <w:r>
           <w:rPr>
             <w:rStyle w:val="Hyperlink"/>
@@ -80,18 +56,10 @@
         <w:t xml:space="preserve"> x</w:t>
       </w:r>
       <w:r>
-        <w:t xml:space="preserve"> I/</w:t>
-      </w:r>
-      <w:proofErr w:type="gramStart"/>
-      <w:r>
-        <w:t>O</w:t>
+        <w:t xml:space="preserve"> I/O</w:t>
       </w:r>
       <w:r>
-        <w:t xml:space="preserve">  +</w:t>
-      </w:r>
-      <w:proofErr w:type="gramEnd"/>
-      <w:r>
-        <w:t xml:space="preserve"> </w:t>
+        <w:t xml:space="preserve">  + </w:t>
       </w:r>
       <w:r>
         <w:t xml:space="preserve">4 </w:t>
@@ -1665,7 +1633,6 @@
                 <w:color w:val="000000"/>
               </w:rPr>
             </w:pPr>
-            <w:proofErr w:type="gramStart"/>
             <w:r>
               <w:rPr>
                 <w:rFonts w:ascii="Calibri" w:eastAsia="Times New Roman" w:hAnsi="Calibri" w:cs="Calibri"/>
@@ -1673,7 +1640,6 @@
               </w:rPr>
               <w:t>Optional ?</w:t>
             </w:r>
-            <w:proofErr w:type="gramEnd"/>
           </w:p>
         </w:tc>
       </w:tr>
@@ -5229,14 +5195,7 @@
                 <w:rFonts w:ascii="Calibri" w:eastAsia="Times New Roman" w:hAnsi="Calibri" w:cs="Calibri"/>
                 <w:color w:val="000000"/>
               </w:rPr>
-              <w:t>VALVE_</w:t>
-            </w:r>
-            <w:r>
-              <w:rPr>
-                <w:rFonts w:ascii="Calibri" w:eastAsia="Times New Roman" w:hAnsi="Calibri" w:cs="Calibri"/>
-                <w:color w:val="000000"/>
-              </w:rPr>
-              <w:t>1</w:t>
+              <w:t>VALVE_1</w:t>
             </w:r>
           </w:p>
         </w:tc>
@@ -5411,14 +5370,7 @@
                 <w:rFonts w:ascii="Calibri" w:eastAsia="Times New Roman" w:hAnsi="Calibri" w:cs="Calibri"/>
                 <w:color w:val="000000"/>
               </w:rPr>
-              <w:t>VALVE_</w:t>
-            </w:r>
-            <w:r>
-              <w:rPr>
-                <w:rFonts w:ascii="Calibri" w:eastAsia="Times New Roman" w:hAnsi="Calibri" w:cs="Calibri"/>
-                <w:color w:val="000000"/>
-              </w:rPr>
-              <w:t>2</w:t>
+              <w:t>VALVE_2</w:t>
             </w:r>
           </w:p>
         </w:tc>
@@ -5597,14 +5549,7 @@
                 <w:rFonts w:ascii="Calibri" w:eastAsia="Times New Roman" w:hAnsi="Calibri" w:cs="Calibri"/>
                 <w:color w:val="000000"/>
               </w:rPr>
-              <w:t>VALVE_</w:t>
-            </w:r>
-            <w:r>
-              <w:rPr>
-                <w:rFonts w:ascii="Calibri" w:eastAsia="Times New Roman" w:hAnsi="Calibri" w:cs="Calibri"/>
-                <w:color w:val="000000"/>
-              </w:rPr>
-              <w:t>3</w:t>
+              <w:t>VALVE_3</w:t>
             </w:r>
           </w:p>
         </w:tc>
@@ -5783,14 +5728,7 @@
                 <w:rFonts w:ascii="Calibri" w:eastAsia="Times New Roman" w:hAnsi="Calibri" w:cs="Calibri"/>
                 <w:color w:val="000000"/>
               </w:rPr>
-              <w:t>VALVE_</w:t>
-            </w:r>
-            <w:r>
-              <w:rPr>
-                <w:rFonts w:ascii="Calibri" w:eastAsia="Times New Roman" w:hAnsi="Calibri" w:cs="Calibri"/>
-                <w:color w:val="000000"/>
-              </w:rPr>
-              <w:t>4</w:t>
+              <w:t>VALVE_4</w:t>
             </w:r>
           </w:p>
         </w:tc>
@@ -6509,7 +6447,6 @@
                 <w:color w:val="000000"/>
               </w:rPr>
             </w:pPr>
-            <w:proofErr w:type="spellStart"/>
             <w:r>
               <w:rPr>
                 <w:rFonts w:ascii="Calibri" w:eastAsia="Times New Roman" w:hAnsi="Calibri" w:cs="Calibri"/>
@@ -6517,7 +6454,6 @@
               </w:rPr>
               <w:t>Color_IRQ</w:t>
             </w:r>
-            <w:proofErr w:type="spellEnd"/>
           </w:p>
         </w:tc>
         <w:tc>
@@ -7823,7 +7759,7 @@
       <w:pPr>
         <w:pStyle w:val="Heading2"/>
       </w:pPr>
-      <w:hyperlink r:id="rId10" w:history="1">
+      <w:hyperlink r:id="rId11" w:history="1">
         <w:r>
           <w:rPr>
             <w:rStyle w:val="Hyperlink"/>
@@ -8284,11 +8220,9 @@
             <w:tcW w:w="1028" w:type="dxa"/>
           </w:tcPr>
           <w:p>
-            <w:proofErr w:type="spellStart"/>
             <w:r>
               <w:t>nFAULT</w:t>
             </w:r>
-            <w:proofErr w:type="spellEnd"/>
           </w:p>
         </w:tc>
         <w:tc>
@@ -8406,11 +8340,9 @@
             <w:tcW w:w="1028" w:type="dxa"/>
           </w:tcPr>
           <w:p>
-            <w:proofErr w:type="spellStart"/>
             <w:r>
               <w:t>nENABLE</w:t>
             </w:r>
-            <w:proofErr w:type="spellEnd"/>
           </w:p>
         </w:tc>
         <w:tc>
@@ -8476,7 +8408,7 @@
           <w:color w:val="000000"/>
         </w:rPr>
       </w:pPr>
-      <w:hyperlink r:id="rId11" w:history="1">
+      <w:hyperlink r:id="rId12" w:history="1">
         <w:r>
           <w:rPr>
             <w:rStyle w:val="Hyperlink"/>
@@ -8518,7 +8450,7 @@
       </w:r>
     </w:p>
     <w:p>
-      <w:hyperlink r:id="rId12" w:history="1">
+      <w:hyperlink r:id="rId13" w:history="1">
         <w:r>
           <w:rPr>
             <w:rStyle w:val="Hyperlink"/>
@@ -8535,7 +8467,7 @@
           <w:szCs w:val="21"/>
         </w:rPr>
       </w:pPr>
-      <w:hyperlink r:id="rId13" w:tooltip="https://www.buydisplay.com/serial-spi-3-5-inch-tft-lcd-module-in-320x480-optl-touchscreen-ili9488" w:history="1">
+      <w:hyperlink r:id="rId14" w:tooltip="https://www.buydisplay.com/serial-spi-3-5-inch-tft-lcd-module-in-320x480-optl-touchscreen-ili9488" w:history="1">
         <w:r>
           <w:rPr>
             <w:rStyle w:val="Hyperlink"/>
@@ -8555,7 +8487,7 @@
           <w:szCs w:val="21"/>
         </w:rPr>
       </w:pPr>
-      <w:hyperlink r:id="rId14" w:tooltip="https://www.buydisplay.com/2-8-inch-240x320-ips-tft-lcd-display-panel-optional-touch-panel-wide-view" w:history="1">
+      <w:hyperlink r:id="rId15" w:tooltip="https://www.buydisplay.com/2-8-inch-240x320-ips-tft-lcd-display-panel-optional-touch-panel-wide-view" w:history="1">
         <w:r>
           <w:rPr>
             <w:rStyle w:val="Hyperlink"/>
@@ -9348,20 +9280,12 @@
       <w:pPr>
         <w:pStyle w:val="Heading2"/>
       </w:pPr>
-      <w:hyperlink r:id="rId15" w:history="1">
-        <w:proofErr w:type="spellStart"/>
+      <w:hyperlink r:id="rId16" w:history="1">
         <w:r>
           <w:rPr>
             <w:rStyle w:val="Hyperlink"/>
           </w:rPr>
-          <w:t>Gasboard</w:t>
-        </w:r>
-        <w:proofErr w:type="spellEnd"/>
-        <w:r>
-          <w:rPr>
-            <w:rStyle w:val="Hyperlink"/>
-          </w:rPr>
-          <w:t xml:space="preserve"> 7500E</w:t>
+          <w:t>Gasboard 7500E</w:t>
         </w:r>
       </w:hyperlink>
       <w:r>
@@ -9440,14 +9364,12 @@
         </w:rPr>
         <w:t xml:space="preserve"> </w:t>
       </w:r>
-      <w:proofErr w:type="gramStart"/>
       <w:r>
         <w:rPr>
           <w:color w:val="FF0000"/>
         </w:rPr>
         <w:t>lpm</w:t>
       </w:r>
-      <w:proofErr w:type="gramEnd"/>
     </w:p>
     <w:tbl>
       <w:tblPr>
@@ -9757,7 +9679,7 @@
         <w:pStyle w:val="Heading2"/>
         <w:jc w:val="both"/>
       </w:pPr>
-      <w:hyperlink r:id="rId16" w:history="1">
+      <w:hyperlink r:id="rId17" w:history="1">
         <w:r>
           <w:rPr>
             <w:rStyle w:val="Hyperlink"/>
@@ -10087,7 +10009,7 @@
       <w:pPr>
         <w:pStyle w:val="Heading2"/>
       </w:pPr>
-      <w:hyperlink r:id="rId17" w:history="1">
+      <w:hyperlink r:id="rId18" w:history="1">
         <w:r>
           <w:rPr>
             <w:rStyle w:val="Hyperlink"/>
@@ -10141,7 +10063,6 @@
       <w:r>
         <w:t xml:space="preserve">is would make all sensors I2C. </w:t>
       </w:r>
-      <w:proofErr w:type="gramStart"/>
       <w:r>
         <w:t>MPRLS0030PG0000</w:t>
       </w:r>
@@ -10155,7 +10076,6 @@
       <w:r>
         <w:t>A</w:t>
       </w:r>
-      <w:proofErr w:type="gramEnd"/>
     </w:p>
     <w:p>
       <w:pPr>
@@ -11043,7 +10963,7 @@
       <w:pPr>
         <w:pStyle w:val="Heading2"/>
       </w:pPr>
-      <w:hyperlink r:id="rId18" w:history="1">
+      <w:hyperlink r:id="rId19" w:history="1">
         <w:r>
           <w:rPr>
             <w:rStyle w:val="Hyperlink"/>
@@ -11076,7 +10996,7 @@
       </w:r>
     </w:p>
     <w:p>
-      <w:hyperlink r:id="rId19" w:history="1">
+      <w:hyperlink r:id="rId20" w:history="1">
         <w:r>
           <w:rPr>
             <w:rStyle w:val="Hyperlink"/>
@@ -11511,11 +11431,9 @@
             <w:tcW w:w="1028" w:type="dxa"/>
           </w:tcPr>
           <w:p>
-            <w:proofErr w:type="spellStart"/>
             <w:r>
               <w:t>Vdd</w:t>
             </w:r>
-            <w:proofErr w:type="spellEnd"/>
           </w:p>
         </w:tc>
         <w:tc>
@@ -11676,6 +11594,1152 @@
         <w:t>It would be prudent to design for an external I2C EEPROM.</w:t>
       </w:r>
     </w:p>
+    <w:p>
+      <w:pPr>
+        <w:pStyle w:val="Heading2"/>
+      </w:pPr>
+      <w:r>
+        <w:t>Proposed 26x2 header pinout</w:t>
+      </w:r>
+    </w:p>
+    <w:p>
+      <w:r>
+        <w:t>Uses only the bottom (closer to middle of board) 26x2 header. Pins are numbered as EAGLE shows.</w:t>
+      </w:r>
+    </w:p>
+    <w:tbl>
+      <w:tblPr>
+        <w:tblStyle w:val="TableGrid"/>
+        <w:tblW w:w="0" w:type="auto"/>
+        <w:tblLook w:val="04A0" w:firstRow="1" w:lastRow="0" w:firstColumn="1" w:lastColumn="0" w:noHBand="0" w:noVBand="1"/>
+      </w:tblPr>
+      <w:tblGrid>
+        <w:gridCol w:w="715"/>
+        <w:gridCol w:w="3959"/>
+        <w:gridCol w:w="721"/>
+        <w:gridCol w:w="3955"/>
+      </w:tblGrid>
+      <w:tr>
+        <w:tc>
+          <w:tcPr>
+            <w:tcW w:w="715" w:type="dxa"/>
+          </w:tcPr>
+          <w:p>
+            <w:pPr>
+              <w:rPr>
+                <w:b/>
+                <w:bCs/>
+              </w:rPr>
+            </w:pPr>
+            <w:r>
+              <w:rPr>
+                <w:b/>
+                <w:bCs/>
+              </w:rPr>
+              <w:t>Pin</w:t>
+            </w:r>
+          </w:p>
+        </w:tc>
+        <w:tc>
+          <w:tcPr>
+            <w:tcW w:w="3959" w:type="dxa"/>
+          </w:tcPr>
+          <w:p>
+            <w:pPr>
+              <w:rPr>
+                <w:b/>
+                <w:bCs/>
+              </w:rPr>
+            </w:pPr>
+            <w:r>
+              <w:rPr>
+                <w:b/>
+                <w:bCs/>
+              </w:rPr>
+              <w:t>Usage</w:t>
+            </w:r>
+          </w:p>
+        </w:tc>
+        <w:tc>
+          <w:tcPr>
+            <w:tcW w:w="721" w:type="dxa"/>
+          </w:tcPr>
+          <w:p>
+            <w:pPr>
+              <w:rPr>
+                <w:b/>
+                <w:bCs/>
+              </w:rPr>
+            </w:pPr>
+            <w:r>
+              <w:rPr>
+                <w:b/>
+                <w:bCs/>
+              </w:rPr>
+              <w:t>Pin</w:t>
+            </w:r>
+          </w:p>
+        </w:tc>
+        <w:tc>
+          <w:tcPr>
+            <w:tcW w:w="3955" w:type="dxa"/>
+          </w:tcPr>
+          <w:p>
+            <w:pPr>
+              <w:rPr>
+                <w:b/>
+                <w:bCs/>
+              </w:rPr>
+            </w:pPr>
+            <w:r>
+              <w:rPr>
+                <w:b/>
+                <w:bCs/>
+              </w:rPr>
+              <w:t>Usage</w:t>
+            </w:r>
+          </w:p>
+        </w:tc>
+      </w:tr>
+      <w:tr>
+        <w:tc>
+          <w:tcPr>
+            <w:tcW w:w="715" w:type="dxa"/>
+          </w:tcPr>
+          <w:p>
+            <w:r>
+              <w:t>1</w:t>
+            </w:r>
+          </w:p>
+        </w:tc>
+        <w:tc>
+          <w:tcPr>
+            <w:tcW w:w="3959" w:type="dxa"/>
+          </w:tcPr>
+          <w:p>
+            <w:r>
+              <w:t>3.3 V from controller board</w:t>
+            </w:r>
+          </w:p>
+        </w:tc>
+        <w:tc>
+          <w:tcPr>
+            <w:tcW w:w="721" w:type="dxa"/>
+          </w:tcPr>
+          <w:p>
+            <w:r>
+              <w:t>2</w:t>
+            </w:r>
+          </w:p>
+        </w:tc>
+        <w:tc>
+          <w:tcPr>
+            <w:tcW w:w="3955" w:type="dxa"/>
+          </w:tcPr>
+          <w:p>
+            <w:r>
+              <w:t>5 V from valve board</w:t>
+            </w:r>
+          </w:p>
+        </w:tc>
+      </w:tr>
+      <w:tr>
+        <w:tc>
+          <w:tcPr>
+            <w:tcW w:w="715" w:type="dxa"/>
+          </w:tcPr>
+          <w:p>
+            <w:r>
+              <w:t>5</w:t>
+            </w:r>
+          </w:p>
+        </w:tc>
+        <w:tc>
+          <w:tcPr>
+            <w:tcW w:w="3959" w:type="dxa"/>
+          </w:tcPr>
+          <w:p>
+            <w:r>
+              <w:t>I</w:t>
+            </w:r>
+            <w:r>
+              <w:rPr>
+                <w:vertAlign w:val="superscript"/>
+              </w:rPr>
+              <w:t>2</w:t>
+            </w:r>
+            <w:r>
+              <w:t>C SDA</w:t>
+            </w:r>
+          </w:p>
+        </w:tc>
+        <w:tc>
+          <w:tcPr>
+            <w:tcW w:w="721" w:type="dxa"/>
+          </w:tcPr>
+          <w:p>
+            <w:r>
+              <w:t>6</w:t>
+            </w:r>
+          </w:p>
+        </w:tc>
+        <w:tc>
+          <w:tcPr>
+            <w:tcW w:w="3955" w:type="dxa"/>
+          </w:tcPr>
+          <w:p>
+            <w:r>
+              <w:t>5 V from valve board</w:t>
+            </w:r>
+          </w:p>
+        </w:tc>
+      </w:tr>
+      <w:tr>
+        <w:tc>
+          <w:tcPr>
+            <w:tcW w:w="715" w:type="dxa"/>
+          </w:tcPr>
+          <w:p>
+            <w:r>
+              <w:t>9</w:t>
+            </w:r>
+          </w:p>
+        </w:tc>
+        <w:tc>
+          <w:tcPr>
+            <w:tcW w:w="3959" w:type="dxa"/>
+          </w:tcPr>
+          <w:p>
+            <w:r>
+              <w:t>I</w:t>
+            </w:r>
+            <w:r>
+              <w:rPr>
+                <w:vertAlign w:val="superscript"/>
+              </w:rPr>
+              <w:t>2</w:t>
+            </w:r>
+            <w:r>
+              <w:t>C SCL</w:t>
+            </w:r>
+          </w:p>
+        </w:tc>
+        <w:tc>
+          <w:tcPr>
+            <w:tcW w:w="721" w:type="dxa"/>
+          </w:tcPr>
+          <w:p>
+            <w:r>
+              <w:t>10</w:t>
+            </w:r>
+          </w:p>
+        </w:tc>
+        <w:tc>
+          <w:tcPr>
+            <w:tcW w:w="3955" w:type="dxa"/>
+          </w:tcPr>
+          <w:p>
+            <w:r>
+              <w:t>Ground</w:t>
+            </w:r>
+          </w:p>
+        </w:tc>
+      </w:tr>
+      <w:tr>
+        <w:tc>
+          <w:tcPr>
+            <w:tcW w:w="715" w:type="dxa"/>
+          </w:tcPr>
+          <w:p>
+            <w:r>
+              <w:t>13</w:t>
+            </w:r>
+          </w:p>
+        </w:tc>
+        <w:tc>
+          <w:tcPr>
+            <w:tcW w:w="3959" w:type="dxa"/>
+          </w:tcPr>
+          <w:p/>
+        </w:tc>
+        <w:tc>
+          <w:tcPr>
+            <w:tcW w:w="721" w:type="dxa"/>
+          </w:tcPr>
+          <w:p>
+            <w:r>
+              <w:t>14</w:t>
+            </w:r>
+          </w:p>
+        </w:tc>
+        <w:tc>
+          <w:tcPr>
+            <w:tcW w:w="3955" w:type="dxa"/>
+          </w:tcPr>
+          <w:p>
+            <w:r>
+              <w:t>UART TX from controller board</w:t>
+            </w:r>
+          </w:p>
+        </w:tc>
+      </w:tr>
+      <w:tr>
+        <w:tc>
+          <w:tcPr>
+            <w:tcW w:w="715" w:type="dxa"/>
+          </w:tcPr>
+          <w:p>
+            <w:r>
+              <w:t>17</w:t>
+            </w:r>
+          </w:p>
+        </w:tc>
+        <w:tc>
+          <w:tcPr>
+            <w:tcW w:w="3959" w:type="dxa"/>
+          </w:tcPr>
+          <w:p>
+            <w:r>
+              <w:t>Ground</w:t>
+            </w:r>
+          </w:p>
+        </w:tc>
+        <w:tc>
+          <w:tcPr>
+            <w:tcW w:w="721" w:type="dxa"/>
+          </w:tcPr>
+          <w:p>
+            <w:r>
+              <w:t>1</w:t>
+            </w:r>
+            <w:r>
+              <w:t>8</w:t>
+            </w:r>
+          </w:p>
+        </w:tc>
+        <w:tc>
+          <w:tcPr>
+            <w:tcW w:w="3955" w:type="dxa"/>
+          </w:tcPr>
+          <w:p>
+            <w:r>
+              <w:t>UART RX to controller board</w:t>
+            </w:r>
+          </w:p>
+        </w:tc>
+      </w:tr>
+      <w:tr>
+        <w:tc>
+          <w:tcPr>
+            <w:tcW w:w="715" w:type="dxa"/>
+          </w:tcPr>
+          <w:p>
+            <w:r>
+              <w:t>21</w:t>
+            </w:r>
+          </w:p>
+        </w:tc>
+        <w:tc>
+          <w:tcPr>
+            <w:tcW w:w="3959" w:type="dxa"/>
+          </w:tcPr>
+          <w:p>
+            <w:r>
+              <w:t>Chip select #3</w:t>
+            </w:r>
+          </w:p>
+        </w:tc>
+        <w:tc>
+          <w:tcPr>
+            <w:tcW w:w="721" w:type="dxa"/>
+          </w:tcPr>
+          <w:p>
+            <w:r>
+              <w:t>22</w:t>
+            </w:r>
+          </w:p>
+        </w:tc>
+        <w:tc>
+          <w:tcPr>
+            <w:tcW w:w="3955" w:type="dxa"/>
+          </w:tcPr>
+          <w:p>
+            <w:r>
+              <w:t>Chip select #4</w:t>
+            </w:r>
+          </w:p>
+        </w:tc>
+      </w:tr>
+      <w:tr>
+        <w:tc>
+          <w:tcPr>
+            <w:tcW w:w="715" w:type="dxa"/>
+          </w:tcPr>
+          <w:p>
+            <w:r>
+              <w:t>25</w:t>
+            </w:r>
+          </w:p>
+        </w:tc>
+        <w:tc>
+          <w:tcPr>
+            <w:tcW w:w="3959" w:type="dxa"/>
+          </w:tcPr>
+          <w:p>
+            <w:r>
+              <w:t>Chip select #5</w:t>
+            </w:r>
+          </w:p>
+        </w:tc>
+        <w:tc>
+          <w:tcPr>
+            <w:tcW w:w="721" w:type="dxa"/>
+          </w:tcPr>
+          <w:p>
+            <w:r>
+              <w:t>26</w:t>
+            </w:r>
+          </w:p>
+        </w:tc>
+        <w:tc>
+          <w:tcPr>
+            <w:tcW w:w="3955" w:type="dxa"/>
+          </w:tcPr>
+          <w:p>
+            <w:r>
+              <w:t>Ground</w:t>
+            </w:r>
+          </w:p>
+        </w:tc>
+      </w:tr>
+      <w:tr>
+        <w:tc>
+          <w:tcPr>
+            <w:tcW w:w="715" w:type="dxa"/>
+          </w:tcPr>
+          <w:p>
+            <w:r>
+              <w:t>29</w:t>
+            </w:r>
+          </w:p>
+        </w:tc>
+        <w:tc>
+          <w:tcPr>
+            <w:tcW w:w="3959" w:type="dxa"/>
+          </w:tcPr>
+          <w:p>
+            <w:r>
+              <w:t>Enable valve outputs</w:t>
+            </w:r>
+          </w:p>
+        </w:tc>
+        <w:tc>
+          <w:tcPr>
+            <w:tcW w:w="721" w:type="dxa"/>
+          </w:tcPr>
+          <w:p>
+            <w:r>
+              <w:t>30</w:t>
+            </w:r>
+          </w:p>
+        </w:tc>
+        <w:tc>
+          <w:tcPr>
+            <w:tcW w:w="3955" w:type="dxa"/>
+          </w:tcPr>
+          <w:p/>
+        </w:tc>
+      </w:tr>
+      <w:tr>
+        <w:tc>
+          <w:tcPr>
+            <w:tcW w:w="715" w:type="dxa"/>
+          </w:tcPr>
+          <w:p>
+            <w:r>
+              <w:t>33</w:t>
+            </w:r>
+          </w:p>
+        </w:tc>
+        <w:tc>
+          <w:tcPr>
+            <w:tcW w:w="3959" w:type="dxa"/>
+          </w:tcPr>
+          <w:p>
+            <w:r>
+              <w:t>3.3 V from controller board</w:t>
+            </w:r>
+          </w:p>
+        </w:tc>
+        <w:tc>
+          <w:tcPr>
+            <w:tcW w:w="721" w:type="dxa"/>
+          </w:tcPr>
+          <w:p>
+            <w:r>
+              <w:t>34</w:t>
+            </w:r>
+          </w:p>
+        </w:tc>
+        <w:tc>
+          <w:tcPr>
+            <w:tcW w:w="3955" w:type="dxa"/>
+          </w:tcPr>
+          <w:p/>
+        </w:tc>
+      </w:tr>
+      <w:tr>
+        <w:tc>
+          <w:tcPr>
+            <w:tcW w:w="715" w:type="dxa"/>
+          </w:tcPr>
+          <w:p>
+            <w:r>
+              <w:lastRenderedPageBreak/>
+              <w:t>37</w:t>
+            </w:r>
+          </w:p>
+        </w:tc>
+        <w:tc>
+          <w:tcPr>
+            <w:tcW w:w="3959" w:type="dxa"/>
+          </w:tcPr>
+          <w:p>
+            <w:r>
+              <w:t>SPI MOSI</w:t>
+            </w:r>
+          </w:p>
+        </w:tc>
+        <w:tc>
+          <w:tcPr>
+            <w:tcW w:w="721" w:type="dxa"/>
+          </w:tcPr>
+          <w:p>
+            <w:r>
+              <w:t>38</w:t>
+            </w:r>
+          </w:p>
+        </w:tc>
+        <w:tc>
+          <w:tcPr>
+            <w:tcW w:w="3955" w:type="dxa"/>
+          </w:tcPr>
+          <w:p>
+            <w:r>
+              <w:t>Ground</w:t>
+            </w:r>
+          </w:p>
+        </w:tc>
+      </w:tr>
+      <w:tr>
+        <w:tc>
+          <w:tcPr>
+            <w:tcW w:w="715" w:type="dxa"/>
+          </w:tcPr>
+          <w:p>
+            <w:r>
+              <w:t>41</w:t>
+            </w:r>
+          </w:p>
+        </w:tc>
+        <w:tc>
+          <w:tcPr>
+            <w:tcW w:w="3959" w:type="dxa"/>
+          </w:tcPr>
+          <w:p>
+            <w:r>
+              <w:t>SPI MISO</w:t>
+            </w:r>
+          </w:p>
+        </w:tc>
+        <w:tc>
+          <w:tcPr>
+            <w:tcW w:w="721" w:type="dxa"/>
+          </w:tcPr>
+          <w:p>
+            <w:r>
+              <w:t>42</w:t>
+            </w:r>
+          </w:p>
+        </w:tc>
+        <w:tc>
+          <w:tcPr>
+            <w:tcW w:w="3955" w:type="dxa"/>
+          </w:tcPr>
+          <w:p/>
+        </w:tc>
+      </w:tr>
+      <w:tr>
+        <w:tc>
+          <w:tcPr>
+            <w:tcW w:w="715" w:type="dxa"/>
+          </w:tcPr>
+          <w:p>
+            <w:r>
+              <w:t>45</w:t>
+            </w:r>
+          </w:p>
+        </w:tc>
+        <w:tc>
+          <w:tcPr>
+            <w:tcW w:w="3959" w:type="dxa"/>
+          </w:tcPr>
+          <w:p>
+            <w:r>
+              <w:t>SPI SCK</w:t>
+            </w:r>
+          </w:p>
+        </w:tc>
+        <w:tc>
+          <w:tcPr>
+            <w:tcW w:w="721" w:type="dxa"/>
+          </w:tcPr>
+          <w:p>
+            <w:r>
+              <w:t>46</w:t>
+            </w:r>
+          </w:p>
+        </w:tc>
+        <w:tc>
+          <w:tcPr>
+            <w:tcW w:w="3955" w:type="dxa"/>
+          </w:tcPr>
+          <w:p>
+            <w:r>
+              <w:t>Valve latch outputs, board #1</w:t>
+            </w:r>
+          </w:p>
+        </w:tc>
+      </w:tr>
+      <w:tr>
+        <w:tc>
+          <w:tcPr>
+            <w:tcW w:w="715" w:type="dxa"/>
+          </w:tcPr>
+          <w:p>
+            <w:r>
+              <w:t>49</w:t>
+            </w:r>
+          </w:p>
+        </w:tc>
+        <w:tc>
+          <w:tcPr>
+            <w:tcW w:w="3959" w:type="dxa"/>
+          </w:tcPr>
+          <w:p>
+            <w:r>
+              <w:t>Ground</w:t>
+            </w:r>
+          </w:p>
+        </w:tc>
+        <w:tc>
+          <w:tcPr>
+            <w:tcW w:w="721" w:type="dxa"/>
+          </w:tcPr>
+          <w:p>
+            <w:r>
+              <w:t>50</w:t>
+            </w:r>
+          </w:p>
+        </w:tc>
+        <w:tc>
+          <w:tcPr>
+            <w:tcW w:w="3955" w:type="dxa"/>
+          </w:tcPr>
+          <w:p>
+            <w:r>
+              <w:t>Valve latch outputs, board #2</w:t>
+            </w:r>
+          </w:p>
+        </w:tc>
+      </w:tr>
+      <w:tr>
+        <w:tc>
+          <w:tcPr>
+            <w:tcW w:w="715" w:type="dxa"/>
+          </w:tcPr>
+          <w:p>
+            <w:r>
+              <w:t>53</w:t>
+            </w:r>
+          </w:p>
+        </w:tc>
+        <w:tc>
+          <w:tcPr>
+            <w:tcW w:w="3959" w:type="dxa"/>
+          </w:tcPr>
+          <w:p/>
+        </w:tc>
+        <w:tc>
+          <w:tcPr>
+            <w:tcW w:w="721" w:type="dxa"/>
+          </w:tcPr>
+          <w:p>
+            <w:r>
+              <w:t>54</w:t>
+            </w:r>
+          </w:p>
+        </w:tc>
+        <w:tc>
+          <w:tcPr>
+            <w:tcW w:w="3955" w:type="dxa"/>
+          </w:tcPr>
+          <w:p/>
+        </w:tc>
+      </w:tr>
+      <w:tr>
+        <w:tc>
+          <w:tcPr>
+            <w:tcW w:w="715" w:type="dxa"/>
+          </w:tcPr>
+          <w:p>
+            <w:r>
+              <w:t>57</w:t>
+            </w:r>
+          </w:p>
+        </w:tc>
+        <w:tc>
+          <w:tcPr>
+            <w:tcW w:w="3959" w:type="dxa"/>
+          </w:tcPr>
+          <w:p/>
+        </w:tc>
+        <w:tc>
+          <w:tcPr>
+            <w:tcW w:w="721" w:type="dxa"/>
+          </w:tcPr>
+          <w:p>
+            <w:r>
+              <w:t>58</w:t>
+            </w:r>
+          </w:p>
+        </w:tc>
+        <w:tc>
+          <w:tcPr>
+            <w:tcW w:w="3955" w:type="dxa"/>
+          </w:tcPr>
+          <w:p>
+            <w:r>
+              <w:t>Ground</w:t>
+            </w:r>
+          </w:p>
+        </w:tc>
+      </w:tr>
+      <w:tr>
+        <w:tc>
+          <w:tcPr>
+            <w:tcW w:w="715" w:type="dxa"/>
+          </w:tcPr>
+          <w:p>
+            <w:r>
+              <w:t>61</w:t>
+            </w:r>
+          </w:p>
+        </w:tc>
+        <w:tc>
+          <w:tcPr>
+            <w:tcW w:w="3959" w:type="dxa"/>
+          </w:tcPr>
+          <w:p/>
+        </w:tc>
+        <w:tc>
+          <w:tcPr>
+            <w:tcW w:w="721" w:type="dxa"/>
+          </w:tcPr>
+          <w:p>
+            <w:r>
+              <w:t>62</w:t>
+            </w:r>
+          </w:p>
+        </w:tc>
+        <w:tc>
+          <w:tcPr>
+            <w:tcW w:w="3955" w:type="dxa"/>
+          </w:tcPr>
+          <w:p/>
+        </w:tc>
+      </w:tr>
+      <w:tr>
+        <w:tc>
+          <w:tcPr>
+            <w:tcW w:w="715" w:type="dxa"/>
+          </w:tcPr>
+          <w:p>
+            <w:r>
+              <w:t>65</w:t>
+            </w:r>
+          </w:p>
+        </w:tc>
+        <w:tc>
+          <w:tcPr>
+            <w:tcW w:w="3959" w:type="dxa"/>
+          </w:tcPr>
+          <w:p/>
+        </w:tc>
+        <w:tc>
+          <w:tcPr>
+            <w:tcW w:w="721" w:type="dxa"/>
+          </w:tcPr>
+          <w:p>
+            <w:r>
+              <w:t>66</w:t>
+            </w:r>
+          </w:p>
+        </w:tc>
+        <w:tc>
+          <w:tcPr>
+            <w:tcW w:w="3955" w:type="dxa"/>
+          </w:tcPr>
+          <w:p>
+            <w:r>
+              <w:t>Ground</w:t>
+            </w:r>
+          </w:p>
+        </w:tc>
+      </w:tr>
+      <w:tr>
+        <w:tc>
+          <w:tcPr>
+            <w:tcW w:w="715" w:type="dxa"/>
+          </w:tcPr>
+          <w:p>
+            <w:r>
+              <w:t>69</w:t>
+            </w:r>
+          </w:p>
+        </w:tc>
+        <w:tc>
+          <w:tcPr>
+            <w:tcW w:w="3959" w:type="dxa"/>
+          </w:tcPr>
+          <w:p/>
+        </w:tc>
+        <w:tc>
+          <w:tcPr>
+            <w:tcW w:w="721" w:type="dxa"/>
+          </w:tcPr>
+          <w:p>
+            <w:r>
+              <w:t>70</w:t>
+            </w:r>
+          </w:p>
+        </w:tc>
+        <w:tc>
+          <w:tcPr>
+            <w:tcW w:w="3955" w:type="dxa"/>
+          </w:tcPr>
+          <w:p/>
+        </w:tc>
+      </w:tr>
+      <w:tr>
+        <w:tc>
+          <w:tcPr>
+            <w:tcW w:w="715" w:type="dxa"/>
+          </w:tcPr>
+          <w:p>
+            <w:r>
+              <w:t>73</w:t>
+            </w:r>
+          </w:p>
+        </w:tc>
+        <w:tc>
+          <w:tcPr>
+            <w:tcW w:w="3959" w:type="dxa"/>
+          </w:tcPr>
+          <w:p/>
+        </w:tc>
+        <w:tc>
+          <w:tcPr>
+            <w:tcW w:w="721" w:type="dxa"/>
+          </w:tcPr>
+          <w:p>
+            <w:r>
+              <w:t>74</w:t>
+            </w:r>
+          </w:p>
+        </w:tc>
+        <w:tc>
+          <w:tcPr>
+            <w:tcW w:w="3955" w:type="dxa"/>
+          </w:tcPr>
+          <w:p/>
+        </w:tc>
+      </w:tr>
+      <w:tr>
+        <w:tc>
+          <w:tcPr>
+            <w:tcW w:w="715" w:type="dxa"/>
+          </w:tcPr>
+          <w:p>
+            <w:r>
+              <w:t>77</w:t>
+            </w:r>
+          </w:p>
+        </w:tc>
+        <w:tc>
+          <w:tcPr>
+            <w:tcW w:w="3959" w:type="dxa"/>
+          </w:tcPr>
+          <w:p>
+            <w:r>
+              <w:t>Ground</w:t>
+            </w:r>
+          </w:p>
+        </w:tc>
+        <w:tc>
+          <w:tcPr>
+            <w:tcW w:w="721" w:type="dxa"/>
+          </w:tcPr>
+          <w:p>
+            <w:r>
+              <w:t>78</w:t>
+            </w:r>
+          </w:p>
+        </w:tc>
+        <w:tc>
+          <w:tcPr>
+            <w:tcW w:w="3955" w:type="dxa"/>
+          </w:tcPr>
+          <w:p/>
+        </w:tc>
+      </w:tr>
+      <w:tr>
+        <w:tc>
+          <w:tcPr>
+            <w:tcW w:w="715" w:type="dxa"/>
+          </w:tcPr>
+          <w:p>
+            <w:r>
+              <w:t>81</w:t>
+            </w:r>
+          </w:p>
+        </w:tc>
+        <w:tc>
+          <w:tcPr>
+            <w:tcW w:w="3959" w:type="dxa"/>
+          </w:tcPr>
+          <w:p>
+            <w:r>
+              <w:t>24 V RAW from valve board</w:t>
+            </w:r>
+          </w:p>
+        </w:tc>
+        <w:tc>
+          <w:tcPr>
+            <w:tcW w:w="721" w:type="dxa"/>
+          </w:tcPr>
+          <w:p>
+            <w:r>
+              <w:t>82</w:t>
+            </w:r>
+          </w:p>
+        </w:tc>
+        <w:tc>
+          <w:tcPr>
+            <w:tcW w:w="3955" w:type="dxa"/>
+          </w:tcPr>
+          <w:p>
+            <w:r>
+              <w:t>24 V RAW from valve board</w:t>
+            </w:r>
+          </w:p>
+        </w:tc>
+      </w:tr>
+      <w:tr>
+        <w:tc>
+          <w:tcPr>
+            <w:tcW w:w="715" w:type="dxa"/>
+          </w:tcPr>
+          <w:p>
+            <w:r>
+              <w:t>85</w:t>
+            </w:r>
+          </w:p>
+        </w:tc>
+        <w:tc>
+          <w:tcPr>
+            <w:tcW w:w="3959" w:type="dxa"/>
+          </w:tcPr>
+          <w:p>
+            <w:r>
+              <w:t>24 V RAW from valve board</w:t>
+            </w:r>
+          </w:p>
+        </w:tc>
+        <w:tc>
+          <w:tcPr>
+            <w:tcW w:w="721" w:type="dxa"/>
+          </w:tcPr>
+          <w:p>
+            <w:r>
+              <w:t>86</w:t>
+            </w:r>
+          </w:p>
+        </w:tc>
+        <w:tc>
+          <w:tcPr>
+            <w:tcW w:w="3955" w:type="dxa"/>
+          </w:tcPr>
+          <w:p>
+            <w:r>
+              <w:t>24 V RAW from valve board</w:t>
+            </w:r>
+          </w:p>
+        </w:tc>
+      </w:tr>
+      <w:tr>
+        <w:tc>
+          <w:tcPr>
+            <w:tcW w:w="715" w:type="dxa"/>
+          </w:tcPr>
+          <w:p>
+            <w:r>
+              <w:t>89</w:t>
+            </w:r>
+          </w:p>
+        </w:tc>
+        <w:tc>
+          <w:tcPr>
+            <w:tcW w:w="3959" w:type="dxa"/>
+          </w:tcPr>
+          <w:p>
+            <w:r>
+              <w:t>Ground</w:t>
+            </w:r>
+          </w:p>
+        </w:tc>
+        <w:tc>
+          <w:tcPr>
+            <w:tcW w:w="721" w:type="dxa"/>
+          </w:tcPr>
+          <w:p>
+            <w:r>
+              <w:t>90</w:t>
+            </w:r>
+          </w:p>
+        </w:tc>
+        <w:tc>
+          <w:tcPr>
+            <w:tcW w:w="3955" w:type="dxa"/>
+          </w:tcPr>
+          <w:p>
+            <w:r>
+              <w:t>Ground</w:t>
+            </w:r>
+          </w:p>
+        </w:tc>
+      </w:tr>
+      <w:tr>
+        <w:tc>
+          <w:tcPr>
+            <w:tcW w:w="715" w:type="dxa"/>
+          </w:tcPr>
+          <w:p>
+            <w:r>
+              <w:t>93</w:t>
+            </w:r>
+          </w:p>
+        </w:tc>
+        <w:tc>
+          <w:tcPr>
+            <w:tcW w:w="3959" w:type="dxa"/>
+          </w:tcPr>
+          <w:p>
+            <w:r>
+              <w:t>Ground</w:t>
+            </w:r>
+          </w:p>
+        </w:tc>
+        <w:tc>
+          <w:tcPr>
+            <w:tcW w:w="721" w:type="dxa"/>
+          </w:tcPr>
+          <w:p>
+            <w:r>
+              <w:t>94</w:t>
+            </w:r>
+          </w:p>
+        </w:tc>
+        <w:tc>
+          <w:tcPr>
+            <w:tcW w:w="3955" w:type="dxa"/>
+          </w:tcPr>
+          <w:p>
+            <w:r>
+              <w:t>Ground</w:t>
+            </w:r>
+          </w:p>
+        </w:tc>
+      </w:tr>
+      <w:tr>
+        <w:tc>
+          <w:tcPr>
+            <w:tcW w:w="715" w:type="dxa"/>
+          </w:tcPr>
+          <w:p>
+            <w:r>
+              <w:t>97</w:t>
+            </w:r>
+          </w:p>
+        </w:tc>
+        <w:tc>
+          <w:tcPr>
+            <w:tcW w:w="3959" w:type="dxa"/>
+          </w:tcPr>
+          <w:p/>
+        </w:tc>
+        <w:tc>
+          <w:tcPr>
+            <w:tcW w:w="721" w:type="dxa"/>
+          </w:tcPr>
+          <w:p>
+            <w:r>
+              <w:t>98</w:t>
+            </w:r>
+          </w:p>
+        </w:tc>
+        <w:tc>
+          <w:tcPr>
+            <w:tcW w:w="3955" w:type="dxa"/>
+          </w:tcPr>
+          <w:p/>
+        </w:tc>
+      </w:tr>
+      <w:tr>
+        <w:tc>
+          <w:tcPr>
+            <w:tcW w:w="715" w:type="dxa"/>
+          </w:tcPr>
+          <w:p>
+            <w:r>
+              <w:t>101</w:t>
+            </w:r>
+          </w:p>
+        </w:tc>
+        <w:tc>
+          <w:tcPr>
+            <w:tcW w:w="3959" w:type="dxa"/>
+          </w:tcPr>
+          <w:p/>
+        </w:tc>
+        <w:tc>
+          <w:tcPr>
+            <w:tcW w:w="721" w:type="dxa"/>
+          </w:tcPr>
+          <w:p>
+            <w:r>
+              <w:t>102</w:t>
+            </w:r>
+          </w:p>
+        </w:tc>
+        <w:tc>
+          <w:tcPr>
+            <w:tcW w:w="3955" w:type="dxa"/>
+          </w:tcPr>
+          <w:p/>
+        </w:tc>
+      </w:tr>
+    </w:tbl>
     <w:p/>
     <w:sectPr>
       <w:pgSz w:w="12240" w:h="15840"/>
@@ -12667,6 +13731,21 @@
 </file>
 
 <file path=customXml/item1.xml><?xml version="1.0" encoding="utf-8"?>
+<p:properties xmlns:p="http://schemas.microsoft.com/office/2006/metadata/properties" xmlns:xsi="http://www.w3.org/2001/XMLSchema-instance" xmlns:pc="http://schemas.microsoft.com/office/infopath/2007/PartnerControls">
+  <documentManagement/>
+</p:properties>
+</file>
+
+<file path=customXml/item2.xml><?xml version="1.0" encoding="utf-8"?>
+<?mso-contentType ?>
+<FormTemplates xmlns="http://schemas.microsoft.com/sharepoint/v3/contenttype/forms">
+  <Display>DocumentLibraryForm</Display>
+  <Edit>DocumentLibraryForm</Edit>
+  <New>DocumentLibraryForm</New>
+</FormTemplates>
+</file>
+
+<file path=customXml/item3.xml><?xml version="1.0" encoding="utf-8"?>
 <ct:contentTypeSchema xmlns:ct="http://schemas.microsoft.com/office/2006/metadata/contentType" xmlns:ma="http://schemas.microsoft.com/office/2006/metadata/properties/metaAttributes" ct:_="" ma:_="" ma:contentTypeName="Document" ma:contentTypeID="0x01010092C2CFCAC77EF54FAEFE4DBF7A8A7C7E" ma:contentTypeVersion="13" ma:contentTypeDescription="Create a new document." ma:contentTypeScope="" ma:versionID="fffe6abc1c197f1b1875084c40956147">
   <xsd:schema xmlns:xsd="http://www.w3.org/2001/XMLSchema" xmlns:xs="http://www.w3.org/2001/XMLSchema" xmlns:p="http://schemas.microsoft.com/office/2006/metadata/properties" xmlns:ns3="33a67d8e-1deb-4316-9214-8f030eb415a1" xmlns:ns4="7f7e4c4e-8512-45cd-90a0-5b866e81224e" targetNamespace="http://schemas.microsoft.com/office/2006/metadata/properties" ma:root="true" ma:fieldsID="5b920ffd31e225222c51f2549901512d" ns3:_="" ns4:_="">
     <xsd:import namespace="33a67d8e-1deb-4316-9214-8f030eb415a1"/>
@@ -12889,22 +13968,24 @@
 </ct:contentTypeSchema>
 </file>
 
-<file path=customXml/item2.xml><?xml version="1.0" encoding="utf-8"?>
-<?mso-contentType ?>
-<FormTemplates xmlns="http://schemas.microsoft.com/sharepoint/v3/contenttype/forms">
-  <Display>DocumentLibraryForm</Display>
-  <Edit>DocumentLibraryForm</Edit>
-  <New>DocumentLibraryForm</New>
-</FormTemplates>
+<file path=customXml/itemProps1.xml><?xml version="1.0" encoding="utf-8"?>
+<ds:datastoreItem xmlns:ds="http://schemas.openxmlformats.org/officeDocument/2006/customXml" ds:itemID="{85E541BE-7020-44C1-84B7-027270D641A9}">
+  <ds:schemaRefs>
+    <ds:schemaRef ds:uri="http://schemas.microsoft.com/office/2006/metadata/properties"/>
+    <ds:schemaRef ds:uri="http://schemas.microsoft.com/office/infopath/2007/PartnerControls"/>
+  </ds:schemaRefs>
+</ds:datastoreItem>
 </file>
 
-<file path=customXml/item3.xml><?xml version="1.0" encoding="utf-8"?>
-<p:properties xmlns:p="http://schemas.microsoft.com/office/2006/metadata/properties" xmlns:xsi="http://www.w3.org/2001/XMLSchema-instance" xmlns:pc="http://schemas.microsoft.com/office/infopath/2007/PartnerControls">
-  <documentManagement/>
-</p:properties>
+<file path=customXml/itemProps2.xml><?xml version="1.0" encoding="utf-8"?>
+<ds:datastoreItem xmlns:ds="http://schemas.openxmlformats.org/officeDocument/2006/customXml" ds:itemID="{7F83935D-2FE2-4FD4-B3AB-36FFA39E8B79}">
+  <ds:schemaRefs>
+    <ds:schemaRef ds:uri="http://schemas.microsoft.com/sharepoint/v3/contenttype/forms"/>
+  </ds:schemaRefs>
+</ds:datastoreItem>
 </file>
 
-<file path=customXml/itemProps1.xml><?xml version="1.0" encoding="utf-8"?>
+<file path=customXml/itemProps3.xml><?xml version="1.0" encoding="utf-8"?>
 <ds:datastoreItem xmlns:ds="http://schemas.openxmlformats.org/officeDocument/2006/customXml" ds:itemID="{EDAB0BBF-05B9-4E4A-9A9C-B75D197C6882}">
   <ds:schemaRefs>
     <ds:schemaRef ds:uri="http://schemas.microsoft.com/office/2006/metadata/contentType"/>
@@ -12921,29 +14002,4 @@
     <ds:schemaRef ds:uri="http://schemas.microsoft.com/internal/obd"/>
   </ds:schemaRefs>
 </ds:datastoreItem>
-</file>
-
-<file path=customXml/itemProps2.xml><?xml version="1.0" encoding="utf-8"?>
-<ds:datastoreItem xmlns:ds="http://schemas.openxmlformats.org/officeDocument/2006/customXml" ds:itemID="{7F83935D-2FE2-4FD4-B3AB-36FFA39E8B79}">
-  <ds:schemaRefs>
-    <ds:schemaRef ds:uri="http://schemas.microsoft.com/sharepoint/v3/contenttype/forms"/>
-  </ds:schemaRefs>
-</ds:datastoreItem>
-</file>
-
-<file path=customXml/itemProps3.xml><?xml version="1.0" encoding="utf-8"?>
-<ds:datastoreItem xmlns:ds="http://schemas.openxmlformats.org/officeDocument/2006/customXml" ds:itemID="{85E541BE-7020-44C1-84B7-027270D641A9}">
-  <ds:schemaRefs>
-    <ds:schemaRef ds:uri="http://schemas.microsoft.com/office/2006/documentManagement/types"/>
-    <ds:schemaRef ds:uri="7f7e4c4e-8512-45cd-90a0-5b866e81224e"/>
-    <ds:schemaRef ds:uri="http://purl.org/dc/dcmitype/"/>
-    <ds:schemaRef ds:uri="http://schemas.openxmlformats.org/package/2006/metadata/core-properties"/>
-    <ds:schemaRef ds:uri="33a67d8e-1deb-4316-9214-8f030eb415a1"/>
-    <ds:schemaRef ds:uri="http://schemas.microsoft.com/office/2006/metadata/properties"/>
-    <ds:schemaRef ds:uri="http://purl.org/dc/elements/1.1/"/>
-    <ds:schemaRef ds:uri="http://schemas.microsoft.com/office/infopath/2007/PartnerControls"/>
-    <ds:schemaRef ds:uri="http://www.w3.org/XML/1998/namespace"/>
-    <ds:schemaRef ds:uri="http://purl.org/dc/terms/"/>
-  </ds:schemaRefs>
-</ds:datastoreItem>
 </file>
</xml_diff>

<commit_message>
Initial version of the controller board, ESP32-PICO-KIT edition. Proposed GPIO mapping also updated in the document to break out all otherwise unused pins of the ESP32.
</commit_message>
<xml_diff>
--- a/prototypes/Apollo v4 (in progress)/docs/Apollo_V4_Pins.docx
+++ b/prototypes/Apollo v4 (in progress)/docs/Apollo_V4_Pins.docx
@@ -3,21 +3,37 @@
 <w:document xmlns:wpc="http://schemas.microsoft.com/office/word/2010/wordprocessingCanvas" xmlns:cx="http://schemas.microsoft.com/office/drawing/2014/chartex" xmlns:cx1="http://schemas.microsoft.com/office/drawing/2015/9/8/chartex" xmlns:cx2="http://schemas.microsoft.com/office/drawing/2015/10/21/chartex" xmlns:cx3="http://schemas.microsoft.com/office/drawing/2016/5/9/chartex" xmlns:cx4="http://schemas.microsoft.com/office/drawing/2016/5/10/chartex" xmlns:cx5="http://schemas.microsoft.com/office/drawing/2016/5/11/chartex" xmlns:cx6="http://schemas.microsoft.com/office/drawing/2016/5/12/chartex" xmlns:cx7="http://schemas.microsoft.com/office/drawing/2016/5/13/chartex" xmlns:cx8="http://schemas.microsoft.com/office/drawing/2016/5/14/chartex" xmlns:mc="http://schemas.openxmlformats.org/markup-compatibility/2006" xmlns:aink="http://schemas.microsoft.com/office/drawing/2016/ink" xmlns:am3d="http://schemas.microsoft.com/office/drawing/2017/model3d" xmlns:o="urn:schemas-microsoft-com:office:office" xmlns:r="http://schemas.openxmlformats.org/officeDocument/2006/relationships" xmlns:m="http://schemas.openxmlformats.org/officeDocument/2006/math" xmlns:v="urn:schemas-microsoft-com:vml" xmlns:wp14="http://schemas.microsoft.com/office/word/2010/wordprocessingDrawing" xmlns:wp="http://schemas.openxmlformats.org/drawingml/2006/wordprocessingDrawing" xmlns:w10="urn:schemas-microsoft-com:office:word" xmlns:w="http://schemas.openxmlformats.org/wordprocessingml/2006/main" xmlns:w14="http://schemas.microsoft.com/office/word/2010/wordml" xmlns:w15="http://schemas.microsoft.com/office/word/2012/wordml" xmlns:w16cex="http://schemas.microsoft.com/office/word/2018/wordml/cex" xmlns:w16cid="http://schemas.microsoft.com/office/word/2016/wordml/cid" xmlns:w16="http://schemas.microsoft.com/office/word/2018/wordml" xmlns:w16se="http://schemas.microsoft.com/office/word/2015/wordml/symex" xmlns:wpg="http://schemas.microsoft.com/office/word/2010/wordprocessingGroup" xmlns:wpi="http://schemas.microsoft.com/office/word/2010/wordprocessingInk" xmlns:wne="http://schemas.microsoft.com/office/word/2006/wordml" xmlns:wps="http://schemas.microsoft.com/office/word/2010/wordprocessingShape" mc:Ignorable="w14 w15 w16se w16cid w16 w16cex wp14">
   <w:body>
     <w:p>
-      <w:hyperlink r:id="rId8" w:history="1">
-        <w:r>
-          <w:rPr>
-            <w:rStyle w:val="Hyperlink"/>
-            <w:rFonts w:asciiTheme="majorHAnsi" w:eastAsiaTheme="majorEastAsia" w:hAnsiTheme="majorHAnsi" w:cstheme="majorBidi"/>
-            <w:sz w:val="26"/>
-            <w:szCs w:val="26"/>
-          </w:rPr>
-          <w:t>ESP32</w:t>
-        </w:r>
-      </w:hyperlink>
+      <w:r>
+        <w:fldChar w:fldCharType="begin"/>
+      </w:r>
+      <w:r>
+        <w:instrText xml:space="preserve"> HYPERLINK "https://www.espressif.com/sites/default/files/documentation/esp32_technical_reference_manual_en.pdf" </w:instrText>
+      </w:r>
+      <w:r>
+        <w:fldChar w:fldCharType="separate"/>
+      </w:r>
+      <w:r>
+        <w:rPr>
+          <w:rStyle w:val="Hyperlink"/>
+          <w:rFonts w:asciiTheme="majorHAnsi" w:eastAsiaTheme="majorEastAsia" w:hAnsiTheme="majorHAnsi" w:cstheme="majorBidi"/>
+          <w:sz w:val="26"/>
+          <w:szCs w:val="26"/>
+        </w:rPr>
+        <w:t>ESP32</w:t>
+      </w:r>
+      <w:r>
+        <w:rPr>
+          <w:rStyle w:val="Hyperlink"/>
+          <w:rFonts w:asciiTheme="majorHAnsi" w:eastAsiaTheme="majorEastAsia" w:hAnsiTheme="majorHAnsi" w:cstheme="majorBidi"/>
+          <w:sz w:val="26"/>
+          <w:szCs w:val="26"/>
+        </w:rPr>
+        <w:fldChar w:fldCharType="end"/>
+      </w:r>
       <w:r>
         <w:br/>
       </w:r>
-      <w:hyperlink r:id="rId9" w:history="1">
+      <w:hyperlink r:id="rId8" w:history="1">
         <w:r>
           <w:rPr>
             <w:rStyle w:val="Hyperlink"/>
@@ -39,7 +55,7 @@
       </w:hyperlink>
     </w:p>
     <w:p>
-      <w:hyperlink r:id="rId10" w:history="1">
+      <w:hyperlink r:id="rId9" w:history="1">
         <w:r>
           <w:rPr>
             <w:rStyle w:val="Hyperlink"/>
@@ -56,10 +72,18 @@
         <w:t xml:space="preserve"> x</w:t>
       </w:r>
       <w:r>
-        <w:t xml:space="preserve"> I/O</w:t>
+        <w:t xml:space="preserve"> I/</w:t>
+      </w:r>
+      <w:proofErr w:type="gramStart"/>
+      <w:r>
+        <w:t>O</w:t>
       </w:r>
       <w:r>
-        <w:t xml:space="preserve">  + </w:t>
+        <w:t xml:space="preserve">  +</w:t>
+      </w:r>
+      <w:proofErr w:type="gramEnd"/>
+      <w:r>
+        <w:t xml:space="preserve"> </w:t>
       </w:r>
       <w:r>
         <w:t xml:space="preserve">4 </w:t>
@@ -1633,6 +1657,7 @@
                 <w:color w:val="000000"/>
               </w:rPr>
             </w:pPr>
+            <w:proofErr w:type="gramStart"/>
             <w:r>
               <w:rPr>
                 <w:rFonts w:ascii="Calibri" w:eastAsia="Times New Roman" w:hAnsi="Calibri" w:cs="Calibri"/>
@@ -1640,6 +1665,7 @@
               </w:rPr>
               <w:t>Optional ?</w:t>
             </w:r>
+            <w:proofErr w:type="gramEnd"/>
           </w:p>
         </w:tc>
       </w:tr>
@@ -6447,6 +6473,7 @@
                 <w:color w:val="000000"/>
               </w:rPr>
             </w:pPr>
+            <w:proofErr w:type="spellStart"/>
             <w:r>
               <w:rPr>
                 <w:rFonts w:ascii="Calibri" w:eastAsia="Times New Roman" w:hAnsi="Calibri" w:cs="Calibri"/>
@@ -6454,6 +6481,7 @@
               </w:rPr>
               <w:t>Color_IRQ</w:t>
             </w:r>
+            <w:proofErr w:type="spellEnd"/>
           </w:p>
         </w:tc>
         <w:tc>
@@ -7759,7 +7787,7 @@
       <w:pPr>
         <w:pStyle w:val="Heading2"/>
       </w:pPr>
-      <w:hyperlink r:id="rId11" w:history="1">
+      <w:hyperlink r:id="rId10" w:history="1">
         <w:r>
           <w:rPr>
             <w:rStyle w:val="Hyperlink"/>
@@ -8220,9 +8248,11 @@
             <w:tcW w:w="1028" w:type="dxa"/>
           </w:tcPr>
           <w:p>
+            <w:proofErr w:type="spellStart"/>
             <w:r>
               <w:t>nFAULT</w:t>
             </w:r>
+            <w:proofErr w:type="spellEnd"/>
           </w:p>
         </w:tc>
         <w:tc>
@@ -8340,9 +8370,11 @@
             <w:tcW w:w="1028" w:type="dxa"/>
           </w:tcPr>
           <w:p>
+            <w:proofErr w:type="spellStart"/>
             <w:r>
               <w:t>nENABLE</w:t>
             </w:r>
+            <w:proofErr w:type="spellEnd"/>
           </w:p>
         </w:tc>
         <w:tc>
@@ -8408,7 +8440,7 @@
           <w:color w:val="000000"/>
         </w:rPr>
       </w:pPr>
-      <w:hyperlink r:id="rId12" w:history="1">
+      <w:hyperlink r:id="rId11" w:history="1">
         <w:r>
           <w:rPr>
             <w:rStyle w:val="Hyperlink"/>
@@ -8450,7 +8482,7 @@
       </w:r>
     </w:p>
     <w:p>
-      <w:hyperlink r:id="rId13" w:history="1">
+      <w:hyperlink r:id="rId12" w:history="1">
         <w:r>
           <w:rPr>
             <w:rStyle w:val="Hyperlink"/>
@@ -8467,7 +8499,7 @@
           <w:szCs w:val="21"/>
         </w:rPr>
       </w:pPr>
-      <w:hyperlink r:id="rId14" w:tooltip="https://www.buydisplay.com/serial-spi-3-5-inch-tft-lcd-module-in-320x480-optl-touchscreen-ili9488" w:history="1">
+      <w:hyperlink r:id="rId13" w:tooltip="https://www.buydisplay.com/serial-spi-3-5-inch-tft-lcd-module-in-320x480-optl-touchscreen-ili9488" w:history="1">
         <w:r>
           <w:rPr>
             <w:rStyle w:val="Hyperlink"/>
@@ -8487,7 +8519,7 @@
           <w:szCs w:val="21"/>
         </w:rPr>
       </w:pPr>
-      <w:hyperlink r:id="rId15" w:tooltip="https://www.buydisplay.com/2-8-inch-240x320-ips-tft-lcd-display-panel-optional-touch-panel-wide-view" w:history="1">
+      <w:hyperlink r:id="rId14" w:tooltip="https://www.buydisplay.com/2-8-inch-240x320-ips-tft-lcd-display-panel-optional-touch-panel-wide-view" w:history="1">
         <w:r>
           <w:rPr>
             <w:rStyle w:val="Hyperlink"/>
@@ -9280,12 +9312,20 @@
       <w:pPr>
         <w:pStyle w:val="Heading2"/>
       </w:pPr>
-      <w:hyperlink r:id="rId16" w:history="1">
+      <w:hyperlink r:id="rId15" w:history="1">
+        <w:proofErr w:type="spellStart"/>
         <w:r>
           <w:rPr>
             <w:rStyle w:val="Hyperlink"/>
           </w:rPr>
-          <w:t>Gasboard 7500E</w:t>
+          <w:t>Gasboard</w:t>
+        </w:r>
+        <w:proofErr w:type="spellEnd"/>
+        <w:r>
+          <w:rPr>
+            <w:rStyle w:val="Hyperlink"/>
+          </w:rPr>
+          <w:t xml:space="preserve"> 7500E</w:t>
         </w:r>
       </w:hyperlink>
       <w:r>
@@ -9679,7 +9719,7 @@
         <w:pStyle w:val="Heading2"/>
         <w:jc w:val="both"/>
       </w:pPr>
-      <w:hyperlink r:id="rId17" w:history="1">
+      <w:hyperlink r:id="rId16" w:history="1">
         <w:r>
           <w:rPr>
             <w:rStyle w:val="Hyperlink"/>
@@ -10009,7 +10049,7 @@
       <w:pPr>
         <w:pStyle w:val="Heading2"/>
       </w:pPr>
-      <w:hyperlink r:id="rId18" w:history="1">
+      <w:hyperlink r:id="rId17" w:history="1">
         <w:r>
           <w:rPr>
             <w:rStyle w:val="Hyperlink"/>
@@ -10963,7 +11003,7 @@
       <w:pPr>
         <w:pStyle w:val="Heading2"/>
       </w:pPr>
-      <w:hyperlink r:id="rId19" w:history="1">
+      <w:hyperlink r:id="rId18" w:history="1">
         <w:r>
           <w:rPr>
             <w:rStyle w:val="Hyperlink"/>
@@ -10996,7 +11036,7 @@
       </w:r>
     </w:p>
     <w:p>
-      <w:hyperlink r:id="rId20" w:history="1">
+      <w:hyperlink r:id="rId19" w:history="1">
         <w:r>
           <w:rPr>
             <w:rStyle w:val="Hyperlink"/>
@@ -11431,9 +11471,11 @@
             <w:tcW w:w="1028" w:type="dxa"/>
           </w:tcPr>
           <w:p>
+            <w:proofErr w:type="spellStart"/>
             <w:r>
               <w:t>Vdd</w:t>
             </w:r>
+            <w:proofErr w:type="spellEnd"/>
           </w:p>
         </w:tc>
         <w:tc>
@@ -11860,7 +11902,11 @@
           <w:tcPr>
             <w:tcW w:w="3959" w:type="dxa"/>
           </w:tcPr>
-          <w:p/>
+          <w:p>
+            <w:r>
+              <w:t>Valve board shared fault line</w:t>
+            </w:r>
+          </w:p>
         </w:tc>
         <w:tc>
           <w:tcPr>
@@ -12047,7 +12093,11 @@
           <w:tcPr>
             <w:tcW w:w="3955" w:type="dxa"/>
           </w:tcPr>
-          <w:p/>
+          <w:p>
+            <w:r>
+              <w:t>ADC input to controller</w:t>
+            </w:r>
+          </w:p>
         </w:tc>
       </w:tr>
       <w:tr>
@@ -12085,7 +12135,11 @@
           <w:tcPr>
             <w:tcW w:w="3955" w:type="dxa"/>
           </w:tcPr>
-          <w:p/>
+          <w:p>
+            <w:r>
+              <w:t>ADC input to controller</w:t>
+            </w:r>
+          </w:p>
         </w:tc>
       </w:tr>
       <w:tr>
@@ -12166,7 +12220,11 @@
           <w:tcPr>
             <w:tcW w:w="3955" w:type="dxa"/>
           </w:tcPr>
-          <w:p/>
+          <w:p>
+            <w:r>
+              <w:t>ADC input to controller</w:t>
+            </w:r>
+          </w:p>
         </w:tc>
       </w:tr>
       <w:tr>
@@ -12268,7 +12326,11 @@
           <w:tcPr>
             <w:tcW w:w="3959" w:type="dxa"/>
           </w:tcPr>
-          <w:p/>
+          <w:p>
+            <w:r>
+              <w:t>Differential - ADC input to controller</w:t>
+            </w:r>
+          </w:p>
         </w:tc>
         <w:tc>
           <w:tcPr>
@@ -12284,7 +12346,17 @@
           <w:tcPr>
             <w:tcW w:w="3955" w:type="dxa"/>
           </w:tcPr>
-          <w:p/>
+          <w:p>
+            <w:r>
+              <w:t>Differential</w:t>
+            </w:r>
+            <w:r>
+              <w:t xml:space="preserve"> +</w:t>
+            </w:r>
+            <w:r>
+              <w:t xml:space="preserve"> ADC input to controller</w:t>
+            </w:r>
+          </w:p>
         </w:tc>
       </w:tr>
       <w:tr>
@@ -12302,7 +12374,11 @@
           <w:tcPr>
             <w:tcW w:w="3959" w:type="dxa"/>
           </w:tcPr>
-          <w:p/>
+          <w:p>
+            <w:r>
+              <w:t>Controller Digital I/O</w:t>
+            </w:r>
+          </w:p>
         </w:tc>
         <w:tc>
           <w:tcPr>
@@ -12340,7 +12416,11 @@
           <w:tcPr>
             <w:tcW w:w="3959" w:type="dxa"/>
           </w:tcPr>
-          <w:p/>
+          <w:p>
+            <w:r>
+              <w:t>Controller Digital I/O</w:t>
+            </w:r>
+          </w:p>
         </w:tc>
         <w:tc>
           <w:tcPr>
@@ -12356,7 +12436,11 @@
           <w:tcPr>
             <w:tcW w:w="3955" w:type="dxa"/>
           </w:tcPr>
-          <w:p/>
+          <w:p>
+            <w:r>
+              <w:t>Controller Digital I/O</w:t>
+            </w:r>
+          </w:p>
         </w:tc>
       </w:tr>
       <w:tr>
@@ -12374,7 +12458,11 @@
           <w:tcPr>
             <w:tcW w:w="3959" w:type="dxa"/>
           </w:tcPr>
-          <w:p/>
+          <w:p>
+            <w:r>
+              <w:t>Controller Digital I/O</w:t>
+            </w:r>
+          </w:p>
         </w:tc>
         <w:tc>
           <w:tcPr>
@@ -12412,7 +12500,11 @@
           <w:tcPr>
             <w:tcW w:w="3959" w:type="dxa"/>
           </w:tcPr>
-          <w:p/>
+          <w:p>
+            <w:r>
+              <w:t>Controller Digital I/O</w:t>
+            </w:r>
+          </w:p>
         </w:tc>
         <w:tc>
           <w:tcPr>
@@ -13731,21 +13823,6 @@
 </file>
 
 <file path=customXml/item1.xml><?xml version="1.0" encoding="utf-8"?>
-<p:properties xmlns:p="http://schemas.microsoft.com/office/2006/metadata/properties" xmlns:xsi="http://www.w3.org/2001/XMLSchema-instance" xmlns:pc="http://schemas.microsoft.com/office/infopath/2007/PartnerControls">
-  <documentManagement/>
-</p:properties>
-</file>
-
-<file path=customXml/item2.xml><?xml version="1.0" encoding="utf-8"?>
-<?mso-contentType ?>
-<FormTemplates xmlns="http://schemas.microsoft.com/sharepoint/v3/contenttype/forms">
-  <Display>DocumentLibraryForm</Display>
-  <Edit>DocumentLibraryForm</Edit>
-  <New>DocumentLibraryForm</New>
-</FormTemplates>
-</file>
-
-<file path=customXml/item3.xml><?xml version="1.0" encoding="utf-8"?>
 <ct:contentTypeSchema xmlns:ct="http://schemas.microsoft.com/office/2006/metadata/contentType" xmlns:ma="http://schemas.microsoft.com/office/2006/metadata/properties/metaAttributes" ct:_="" ma:_="" ma:contentTypeName="Document" ma:contentTypeID="0x01010092C2CFCAC77EF54FAEFE4DBF7A8A7C7E" ma:contentTypeVersion="13" ma:contentTypeDescription="Create a new document." ma:contentTypeScope="" ma:versionID="fffe6abc1c197f1b1875084c40956147">
   <xsd:schema xmlns:xsd="http://www.w3.org/2001/XMLSchema" xmlns:xs="http://www.w3.org/2001/XMLSchema" xmlns:p="http://schemas.microsoft.com/office/2006/metadata/properties" xmlns:ns3="33a67d8e-1deb-4316-9214-8f030eb415a1" xmlns:ns4="7f7e4c4e-8512-45cd-90a0-5b866e81224e" targetNamespace="http://schemas.microsoft.com/office/2006/metadata/properties" ma:root="true" ma:fieldsID="5b920ffd31e225222c51f2549901512d" ns3:_="" ns4:_="">
     <xsd:import namespace="33a67d8e-1deb-4316-9214-8f030eb415a1"/>
@@ -13968,24 +14045,22 @@
 </ct:contentTypeSchema>
 </file>
 
-<file path=customXml/itemProps1.xml><?xml version="1.0" encoding="utf-8"?>
-<ds:datastoreItem xmlns:ds="http://schemas.openxmlformats.org/officeDocument/2006/customXml" ds:itemID="{85E541BE-7020-44C1-84B7-027270D641A9}">
-  <ds:schemaRefs>
-    <ds:schemaRef ds:uri="http://schemas.microsoft.com/office/2006/metadata/properties"/>
-    <ds:schemaRef ds:uri="http://schemas.microsoft.com/office/infopath/2007/PartnerControls"/>
-  </ds:schemaRefs>
-</ds:datastoreItem>
+<file path=customXml/item2.xml><?xml version="1.0" encoding="utf-8"?>
+<?mso-contentType ?>
+<FormTemplates xmlns="http://schemas.microsoft.com/sharepoint/v3/contenttype/forms">
+  <Display>DocumentLibraryForm</Display>
+  <Edit>DocumentLibraryForm</Edit>
+  <New>DocumentLibraryForm</New>
+</FormTemplates>
 </file>
 
-<file path=customXml/itemProps2.xml><?xml version="1.0" encoding="utf-8"?>
-<ds:datastoreItem xmlns:ds="http://schemas.openxmlformats.org/officeDocument/2006/customXml" ds:itemID="{7F83935D-2FE2-4FD4-B3AB-36FFA39E8B79}">
-  <ds:schemaRefs>
-    <ds:schemaRef ds:uri="http://schemas.microsoft.com/sharepoint/v3/contenttype/forms"/>
-  </ds:schemaRefs>
-</ds:datastoreItem>
+<file path=customXml/item3.xml><?xml version="1.0" encoding="utf-8"?>
+<p:properties xmlns:p="http://schemas.microsoft.com/office/2006/metadata/properties" xmlns:xsi="http://www.w3.org/2001/XMLSchema-instance" xmlns:pc="http://schemas.microsoft.com/office/infopath/2007/PartnerControls">
+  <documentManagement/>
+</p:properties>
 </file>
 
-<file path=customXml/itemProps3.xml><?xml version="1.0" encoding="utf-8"?>
+<file path=customXml/itemProps1.xml><?xml version="1.0" encoding="utf-8"?>
 <ds:datastoreItem xmlns:ds="http://schemas.openxmlformats.org/officeDocument/2006/customXml" ds:itemID="{EDAB0BBF-05B9-4E4A-9A9C-B75D197C6882}">
   <ds:schemaRefs>
     <ds:schemaRef ds:uri="http://schemas.microsoft.com/office/2006/metadata/contentType"/>
@@ -14002,4 +14077,21 @@
     <ds:schemaRef ds:uri="http://schemas.microsoft.com/internal/obd"/>
   </ds:schemaRefs>
 </ds:datastoreItem>
+</file>
+
+<file path=customXml/itemProps2.xml><?xml version="1.0" encoding="utf-8"?>
+<ds:datastoreItem xmlns:ds="http://schemas.openxmlformats.org/officeDocument/2006/customXml" ds:itemID="{7F83935D-2FE2-4FD4-B3AB-36FFA39E8B79}">
+  <ds:schemaRefs>
+    <ds:schemaRef ds:uri="http://schemas.microsoft.com/sharepoint/v3/contenttype/forms"/>
+  </ds:schemaRefs>
+</ds:datastoreItem>
+</file>
+
+<file path=customXml/itemProps3.xml><?xml version="1.0" encoding="utf-8"?>
+<ds:datastoreItem xmlns:ds="http://schemas.openxmlformats.org/officeDocument/2006/customXml" ds:itemID="{85E541BE-7020-44C1-84B7-027270D641A9}">
+  <ds:schemaRefs>
+    <ds:schemaRef ds:uri="http://schemas.microsoft.com/office/2006/metadata/properties"/>
+    <ds:schemaRef ds:uri="http://schemas.microsoft.com/office/infopath/2007/PartnerControls"/>
+  </ds:schemaRefs>
+</ds:datastoreItem>
 </file>
</xml_diff>

<commit_message>
Update valve board schematic
</commit_message>
<xml_diff>
--- a/prototypes/Apollo v4 (in progress)/docs/Apollo_V4_Pins.docx
+++ b/prototypes/Apollo v4 (in progress)/docs/Apollo_V4_Pins.docx
@@ -3,37 +3,21 @@
 <w:document xmlns:wpc="http://schemas.microsoft.com/office/word/2010/wordprocessingCanvas" xmlns:cx="http://schemas.microsoft.com/office/drawing/2014/chartex" xmlns:cx1="http://schemas.microsoft.com/office/drawing/2015/9/8/chartex" xmlns:cx2="http://schemas.microsoft.com/office/drawing/2015/10/21/chartex" xmlns:cx3="http://schemas.microsoft.com/office/drawing/2016/5/9/chartex" xmlns:cx4="http://schemas.microsoft.com/office/drawing/2016/5/10/chartex" xmlns:cx5="http://schemas.microsoft.com/office/drawing/2016/5/11/chartex" xmlns:cx6="http://schemas.microsoft.com/office/drawing/2016/5/12/chartex" xmlns:cx7="http://schemas.microsoft.com/office/drawing/2016/5/13/chartex" xmlns:cx8="http://schemas.microsoft.com/office/drawing/2016/5/14/chartex" xmlns:mc="http://schemas.openxmlformats.org/markup-compatibility/2006" xmlns:aink="http://schemas.microsoft.com/office/drawing/2016/ink" xmlns:am3d="http://schemas.microsoft.com/office/drawing/2017/model3d" xmlns:o="urn:schemas-microsoft-com:office:office" xmlns:r="http://schemas.openxmlformats.org/officeDocument/2006/relationships" xmlns:m="http://schemas.openxmlformats.org/officeDocument/2006/math" xmlns:v="urn:schemas-microsoft-com:vml" xmlns:wp14="http://schemas.microsoft.com/office/word/2010/wordprocessingDrawing" xmlns:wp="http://schemas.openxmlformats.org/drawingml/2006/wordprocessingDrawing" xmlns:w10="urn:schemas-microsoft-com:office:word" xmlns:w="http://schemas.openxmlformats.org/wordprocessingml/2006/main" xmlns:w14="http://schemas.microsoft.com/office/word/2010/wordml" xmlns:w15="http://schemas.microsoft.com/office/word/2012/wordml" xmlns:w16cex="http://schemas.microsoft.com/office/word/2018/wordml/cex" xmlns:w16cid="http://schemas.microsoft.com/office/word/2016/wordml/cid" xmlns:w16="http://schemas.microsoft.com/office/word/2018/wordml" xmlns:w16se="http://schemas.microsoft.com/office/word/2015/wordml/symex" xmlns:wpg="http://schemas.microsoft.com/office/word/2010/wordprocessingGroup" xmlns:wpi="http://schemas.microsoft.com/office/word/2010/wordprocessingInk" xmlns:wne="http://schemas.microsoft.com/office/word/2006/wordml" xmlns:wps="http://schemas.microsoft.com/office/word/2010/wordprocessingShape" mc:Ignorable="w14 w15 w16se w16cid w16 w16cex wp14">
   <w:body>
     <w:p>
-      <w:r>
-        <w:fldChar w:fldCharType="begin"/>
-      </w:r>
-      <w:r>
-        <w:instrText xml:space="preserve"> HYPERLINK "https://www.espressif.com/sites/default/files/documentation/esp32_technical_reference_manual_en.pdf" </w:instrText>
-      </w:r>
-      <w:r>
-        <w:fldChar w:fldCharType="separate"/>
-      </w:r>
-      <w:r>
-        <w:rPr>
-          <w:rStyle w:val="Hyperlink"/>
-          <w:rFonts w:asciiTheme="majorHAnsi" w:eastAsiaTheme="majorEastAsia" w:hAnsiTheme="majorHAnsi" w:cstheme="majorBidi"/>
-          <w:sz w:val="26"/>
-          <w:szCs w:val="26"/>
-        </w:rPr>
-        <w:t>ESP32</w:t>
-      </w:r>
-      <w:r>
-        <w:rPr>
-          <w:rStyle w:val="Hyperlink"/>
-          <w:rFonts w:asciiTheme="majorHAnsi" w:eastAsiaTheme="majorEastAsia" w:hAnsiTheme="majorHAnsi" w:cstheme="majorBidi"/>
-          <w:sz w:val="26"/>
-          <w:szCs w:val="26"/>
-        </w:rPr>
-        <w:fldChar w:fldCharType="end"/>
-      </w:r>
+      <w:hyperlink r:id="rId8" w:history="1">
+        <w:r>
+          <w:rPr>
+            <w:rStyle w:val="Hyperlink"/>
+            <w:rFonts w:asciiTheme="majorHAnsi" w:eastAsiaTheme="majorEastAsia" w:hAnsiTheme="majorHAnsi" w:cstheme="majorBidi"/>
+            <w:sz w:val="26"/>
+            <w:szCs w:val="26"/>
+          </w:rPr>
+          <w:t>ESP32</w:t>
+        </w:r>
+      </w:hyperlink>
       <w:r>
         <w:br/>
       </w:r>
-      <w:hyperlink r:id="rId8" w:history="1">
+      <w:hyperlink r:id="rId9" w:history="1">
         <w:r>
           <w:rPr>
             <w:rStyle w:val="Hyperlink"/>
@@ -55,7 +39,7 @@
       </w:hyperlink>
     </w:p>
     <w:p>
-      <w:hyperlink r:id="rId9" w:history="1">
+      <w:hyperlink r:id="rId10" w:history="1">
         <w:r>
           <w:rPr>
             <w:rStyle w:val="Hyperlink"/>
@@ -72,18 +56,10 @@
         <w:t xml:space="preserve"> x</w:t>
       </w:r>
       <w:r>
-        <w:t xml:space="preserve"> I/</w:t>
-      </w:r>
-      <w:proofErr w:type="gramStart"/>
-      <w:r>
-        <w:t>O</w:t>
+        <w:t xml:space="preserve"> I/O</w:t>
       </w:r>
       <w:r>
-        <w:t xml:space="preserve">  +</w:t>
-      </w:r>
-      <w:proofErr w:type="gramEnd"/>
-      <w:r>
-        <w:t xml:space="preserve"> </w:t>
+        <w:t xml:space="preserve">  + </w:t>
       </w:r>
       <w:r>
         <w:t xml:space="preserve">4 </w:t>
@@ -1657,7 +1633,6 @@
                 <w:color w:val="000000"/>
               </w:rPr>
             </w:pPr>
-            <w:proofErr w:type="gramStart"/>
             <w:r>
               <w:rPr>
                 <w:rFonts w:ascii="Calibri" w:eastAsia="Times New Roman" w:hAnsi="Calibri" w:cs="Calibri"/>
@@ -1665,7 +1640,6 @@
               </w:rPr>
               <w:t>Optional ?</w:t>
             </w:r>
-            <w:proofErr w:type="gramEnd"/>
           </w:p>
         </w:tc>
       </w:tr>
@@ -6473,7 +6447,6 @@
                 <w:color w:val="000000"/>
               </w:rPr>
             </w:pPr>
-            <w:proofErr w:type="spellStart"/>
             <w:r>
               <w:rPr>
                 <w:rFonts w:ascii="Calibri" w:eastAsia="Times New Roman" w:hAnsi="Calibri" w:cs="Calibri"/>
@@ -6481,7 +6454,6 @@
               </w:rPr>
               <w:t>Color_IRQ</w:t>
             </w:r>
-            <w:proofErr w:type="spellEnd"/>
           </w:p>
         </w:tc>
         <w:tc>
@@ -7787,7 +7759,7 @@
       <w:pPr>
         <w:pStyle w:val="Heading2"/>
       </w:pPr>
-      <w:hyperlink r:id="rId10" w:history="1">
+      <w:hyperlink r:id="rId11" w:history="1">
         <w:r>
           <w:rPr>
             <w:rStyle w:val="Hyperlink"/>
@@ -8248,11 +8220,9 @@
             <w:tcW w:w="1028" w:type="dxa"/>
           </w:tcPr>
           <w:p>
-            <w:proofErr w:type="spellStart"/>
             <w:r>
               <w:t>nFAULT</w:t>
             </w:r>
-            <w:proofErr w:type="spellEnd"/>
           </w:p>
         </w:tc>
         <w:tc>
@@ -8370,11 +8340,9 @@
             <w:tcW w:w="1028" w:type="dxa"/>
           </w:tcPr>
           <w:p>
-            <w:proofErr w:type="spellStart"/>
             <w:r>
               <w:t>nENABLE</w:t>
             </w:r>
-            <w:proofErr w:type="spellEnd"/>
           </w:p>
         </w:tc>
         <w:tc>
@@ -8440,7 +8408,7 @@
           <w:color w:val="000000"/>
         </w:rPr>
       </w:pPr>
-      <w:hyperlink r:id="rId11" w:history="1">
+      <w:hyperlink r:id="rId12" w:history="1">
         <w:r>
           <w:rPr>
             <w:rStyle w:val="Hyperlink"/>
@@ -8482,7 +8450,7 @@
       </w:r>
     </w:p>
     <w:p>
-      <w:hyperlink r:id="rId12" w:history="1">
+      <w:hyperlink r:id="rId13" w:history="1">
         <w:r>
           <w:rPr>
             <w:rStyle w:val="Hyperlink"/>
@@ -8499,7 +8467,7 @@
           <w:szCs w:val="21"/>
         </w:rPr>
       </w:pPr>
-      <w:hyperlink r:id="rId13" w:tooltip="https://www.buydisplay.com/serial-spi-3-5-inch-tft-lcd-module-in-320x480-optl-touchscreen-ili9488" w:history="1">
+      <w:hyperlink r:id="rId14" w:tooltip="https://www.buydisplay.com/serial-spi-3-5-inch-tft-lcd-module-in-320x480-optl-touchscreen-ili9488" w:history="1">
         <w:r>
           <w:rPr>
             <w:rStyle w:val="Hyperlink"/>
@@ -8519,7 +8487,7 @@
           <w:szCs w:val="21"/>
         </w:rPr>
       </w:pPr>
-      <w:hyperlink r:id="rId14" w:tooltip="https://www.buydisplay.com/2-8-inch-240x320-ips-tft-lcd-display-panel-optional-touch-panel-wide-view" w:history="1">
+      <w:hyperlink r:id="rId15" w:tooltip="https://www.buydisplay.com/2-8-inch-240x320-ips-tft-lcd-display-panel-optional-touch-panel-wide-view" w:history="1">
         <w:r>
           <w:rPr>
             <w:rStyle w:val="Hyperlink"/>
@@ -9312,20 +9280,12 @@
       <w:pPr>
         <w:pStyle w:val="Heading2"/>
       </w:pPr>
-      <w:hyperlink r:id="rId15" w:history="1">
-        <w:proofErr w:type="spellStart"/>
+      <w:hyperlink r:id="rId16" w:history="1">
         <w:r>
           <w:rPr>
             <w:rStyle w:val="Hyperlink"/>
           </w:rPr>
-          <w:t>Gasboard</w:t>
-        </w:r>
-        <w:proofErr w:type="spellEnd"/>
-        <w:r>
-          <w:rPr>
-            <w:rStyle w:val="Hyperlink"/>
-          </w:rPr>
-          <w:t xml:space="preserve"> 7500E</w:t>
+          <w:t>Gasboard 7500E</w:t>
         </w:r>
       </w:hyperlink>
       <w:r>
@@ -9719,7 +9679,7 @@
         <w:pStyle w:val="Heading2"/>
         <w:jc w:val="both"/>
       </w:pPr>
-      <w:hyperlink r:id="rId16" w:history="1">
+      <w:hyperlink r:id="rId17" w:history="1">
         <w:r>
           <w:rPr>
             <w:rStyle w:val="Hyperlink"/>
@@ -10049,7 +10009,7 @@
       <w:pPr>
         <w:pStyle w:val="Heading2"/>
       </w:pPr>
-      <w:hyperlink r:id="rId17" w:history="1">
+      <w:hyperlink r:id="rId18" w:history="1">
         <w:r>
           <w:rPr>
             <w:rStyle w:val="Hyperlink"/>
@@ -11003,7 +10963,7 @@
       <w:pPr>
         <w:pStyle w:val="Heading2"/>
       </w:pPr>
-      <w:hyperlink r:id="rId18" w:history="1">
+      <w:hyperlink r:id="rId19" w:history="1">
         <w:r>
           <w:rPr>
             <w:rStyle w:val="Hyperlink"/>
@@ -11036,7 +10996,7 @@
       </w:r>
     </w:p>
     <w:p>
-      <w:hyperlink r:id="rId19" w:history="1">
+      <w:hyperlink r:id="rId20" w:history="1">
         <w:r>
           <w:rPr>
             <w:rStyle w:val="Hyperlink"/>
@@ -11471,11 +11431,9 @@
             <w:tcW w:w="1028" w:type="dxa"/>
           </w:tcPr>
           <w:p>
-            <w:proofErr w:type="spellStart"/>
             <w:r>
               <w:t>Vdd</w:t>
             </w:r>
-            <w:proofErr w:type="spellEnd"/>
           </w:p>
         </w:tc>
         <w:tc>
@@ -12348,13 +12306,7 @@
           </w:tcPr>
           <w:p>
             <w:r>
-              <w:t>Differential</w:t>
-            </w:r>
-            <w:r>
-              <w:t xml:space="preserve"> +</w:t>
-            </w:r>
-            <w:r>
-              <w:t xml:space="preserve"> ADC input to controller</w:t>
+              <w:t>Differential + ADC input to controller</w:t>
             </w:r>
           </w:p>
         </w:tc>
@@ -12462,6 +12414,9 @@
             <w:r>
               <w:t>Controller Digital I/O</w:t>
             </w:r>
+            <w:r>
+              <w:t xml:space="preserve"> (if available)</w:t>
+            </w:r>
           </w:p>
         </w:tc>
         <w:tc>
@@ -12503,6 +12458,9 @@
           <w:p>
             <w:r>
               <w:t>Controller Digital I/O</w:t>
+            </w:r>
+            <w:r>
+              <w:t xml:space="preserve"> (if available)</w:t>
             </w:r>
           </w:p>
         </w:tc>
@@ -13823,6 +13781,21 @@
 </file>
 
 <file path=customXml/item1.xml><?xml version="1.0" encoding="utf-8"?>
+<p:properties xmlns:p="http://schemas.microsoft.com/office/2006/metadata/properties" xmlns:xsi="http://www.w3.org/2001/XMLSchema-instance" xmlns:pc="http://schemas.microsoft.com/office/infopath/2007/PartnerControls">
+  <documentManagement/>
+</p:properties>
+</file>
+
+<file path=customXml/item2.xml><?xml version="1.0" encoding="utf-8"?>
+<?mso-contentType ?>
+<FormTemplates xmlns="http://schemas.microsoft.com/sharepoint/v3/contenttype/forms">
+  <Display>DocumentLibraryForm</Display>
+  <Edit>DocumentLibraryForm</Edit>
+  <New>DocumentLibraryForm</New>
+</FormTemplates>
+</file>
+
+<file path=customXml/item3.xml><?xml version="1.0" encoding="utf-8"?>
 <ct:contentTypeSchema xmlns:ct="http://schemas.microsoft.com/office/2006/metadata/contentType" xmlns:ma="http://schemas.microsoft.com/office/2006/metadata/properties/metaAttributes" ct:_="" ma:_="" ma:contentTypeName="Document" ma:contentTypeID="0x01010092C2CFCAC77EF54FAEFE4DBF7A8A7C7E" ma:contentTypeVersion="13" ma:contentTypeDescription="Create a new document." ma:contentTypeScope="" ma:versionID="fffe6abc1c197f1b1875084c40956147">
   <xsd:schema xmlns:xsd="http://www.w3.org/2001/XMLSchema" xmlns:xs="http://www.w3.org/2001/XMLSchema" xmlns:p="http://schemas.microsoft.com/office/2006/metadata/properties" xmlns:ns3="33a67d8e-1deb-4316-9214-8f030eb415a1" xmlns:ns4="7f7e4c4e-8512-45cd-90a0-5b866e81224e" targetNamespace="http://schemas.microsoft.com/office/2006/metadata/properties" ma:root="true" ma:fieldsID="5b920ffd31e225222c51f2549901512d" ns3:_="" ns4:_="">
     <xsd:import namespace="33a67d8e-1deb-4316-9214-8f030eb415a1"/>
@@ -14045,22 +14018,24 @@
 </ct:contentTypeSchema>
 </file>
 
-<file path=customXml/item2.xml><?xml version="1.0" encoding="utf-8"?>
-<?mso-contentType ?>
-<FormTemplates xmlns="http://schemas.microsoft.com/sharepoint/v3/contenttype/forms">
-  <Display>DocumentLibraryForm</Display>
-  <Edit>DocumentLibraryForm</Edit>
-  <New>DocumentLibraryForm</New>
-</FormTemplates>
+<file path=customXml/itemProps1.xml><?xml version="1.0" encoding="utf-8"?>
+<ds:datastoreItem xmlns:ds="http://schemas.openxmlformats.org/officeDocument/2006/customXml" ds:itemID="{85E541BE-7020-44C1-84B7-027270D641A9}">
+  <ds:schemaRefs>
+    <ds:schemaRef ds:uri="http://schemas.microsoft.com/office/2006/metadata/properties"/>
+    <ds:schemaRef ds:uri="http://schemas.microsoft.com/office/infopath/2007/PartnerControls"/>
+  </ds:schemaRefs>
+</ds:datastoreItem>
 </file>
 
-<file path=customXml/item3.xml><?xml version="1.0" encoding="utf-8"?>
-<p:properties xmlns:p="http://schemas.microsoft.com/office/2006/metadata/properties" xmlns:xsi="http://www.w3.org/2001/XMLSchema-instance" xmlns:pc="http://schemas.microsoft.com/office/infopath/2007/PartnerControls">
-  <documentManagement/>
-</p:properties>
+<file path=customXml/itemProps2.xml><?xml version="1.0" encoding="utf-8"?>
+<ds:datastoreItem xmlns:ds="http://schemas.openxmlformats.org/officeDocument/2006/customXml" ds:itemID="{7F83935D-2FE2-4FD4-B3AB-36FFA39E8B79}">
+  <ds:schemaRefs>
+    <ds:schemaRef ds:uri="http://schemas.microsoft.com/sharepoint/v3/contenttype/forms"/>
+  </ds:schemaRefs>
+</ds:datastoreItem>
 </file>
 
-<file path=customXml/itemProps1.xml><?xml version="1.0" encoding="utf-8"?>
+<file path=customXml/itemProps3.xml><?xml version="1.0" encoding="utf-8"?>
 <ds:datastoreItem xmlns:ds="http://schemas.openxmlformats.org/officeDocument/2006/customXml" ds:itemID="{EDAB0BBF-05B9-4E4A-9A9C-B75D197C6882}">
   <ds:schemaRefs>
     <ds:schemaRef ds:uri="http://schemas.microsoft.com/office/2006/metadata/contentType"/>
@@ -14077,21 +14052,4 @@
     <ds:schemaRef ds:uri="http://schemas.microsoft.com/internal/obd"/>
   </ds:schemaRefs>
 </ds:datastoreItem>
-</file>
-
-<file path=customXml/itemProps2.xml><?xml version="1.0" encoding="utf-8"?>
-<ds:datastoreItem xmlns:ds="http://schemas.openxmlformats.org/officeDocument/2006/customXml" ds:itemID="{7F83935D-2FE2-4FD4-B3AB-36FFA39E8B79}">
-  <ds:schemaRefs>
-    <ds:schemaRef ds:uri="http://schemas.microsoft.com/sharepoint/v3/contenttype/forms"/>
-  </ds:schemaRefs>
-</ds:datastoreItem>
-</file>
-
-<file path=customXml/itemProps3.xml><?xml version="1.0" encoding="utf-8"?>
-<ds:datastoreItem xmlns:ds="http://schemas.openxmlformats.org/officeDocument/2006/customXml" ds:itemID="{85E541BE-7020-44C1-84B7-027270D641A9}">
-  <ds:schemaRefs>
-    <ds:schemaRef ds:uri="http://schemas.microsoft.com/office/2006/metadata/properties"/>
-    <ds:schemaRef ds:uri="http://schemas.microsoft.com/office/infopath/2007/PartnerControls"/>
-  </ds:schemaRefs>
-</ds:datastoreItem>
 </file>
</xml_diff>